<commit_message>
Matriz de correlaciones y variables irrelevantes con respecto a la objetivo en preparación de datos
</commit_message>
<xml_diff>
--- a/METODOLOGIA CRISP-DM.docx
+++ b/METODOLOGIA CRISP-DM.docx
@@ -3705,21 +3705,6 @@
 </file>
 
 <file path=customXml/item1.xml><?xml version="1.0" encoding="utf-8"?>
-<?mso-contentType ?>
-<FormTemplates xmlns="http://schemas.microsoft.com/sharepoint/v3/contenttype/forms">
-  <Display>DocumentLibraryForm</Display>
-  <Edit>DocumentLibraryForm</Edit>
-  <New>DocumentLibraryForm</New>
-</FormTemplates>
-</file>
-
-<file path=customXml/item2.xml><?xml version="1.0" encoding="utf-8"?>
-<p:properties xmlns:p="http://schemas.microsoft.com/office/2006/metadata/properties" xmlns:xsi="http://www.w3.org/2001/XMLSchema-instance" xmlns:pc="http://schemas.microsoft.com/office/infopath/2007/PartnerControls">
-  <documentManagement/>
-</p:properties>
-</file>
-
-<file path=customXml/item3.xml><?xml version="1.0" encoding="utf-8"?>
 <ct:contentTypeSchema xmlns:ct="http://schemas.microsoft.com/office/2006/metadata/contentType" xmlns:ma="http://schemas.microsoft.com/office/2006/metadata/properties/metaAttributes" ct:_="" ma:_="" ma:contentTypeName="Document" ma:contentTypeID="0x01010085938FFFA2645E438E7992E3DDCA9E88" ma:contentTypeVersion="3" ma:contentTypeDescription="Create a new document." ma:contentTypeScope="" ma:versionID="ca81bc56ff06ff03d6041a341a386fd7">
   <xsd:schema xmlns:xsd="http://www.w3.org/2001/XMLSchema" xmlns:xs="http://www.w3.org/2001/XMLSchema" xmlns:p="http://schemas.microsoft.com/office/2006/metadata/properties" xmlns:ns2="44876655-75cd-482f-bda2-ea41f59c83bd" targetNamespace="http://schemas.microsoft.com/office/2006/metadata/properties" ma:root="true" ma:fieldsID="2efe9667017799856c4a755e1fb0de68" ns2:_="">
     <xsd:import namespace="44876655-75cd-482f-bda2-ea41f59c83bd"/>
@@ -3857,24 +3842,22 @@
 </ct:contentTypeSchema>
 </file>
 
-<file path=customXml/itemProps1.xml><?xml version="1.0" encoding="utf-8"?>
-<ds:datastoreItem xmlns:ds="http://schemas.openxmlformats.org/officeDocument/2006/customXml" ds:itemID="{91CE8BD8-73D5-4C02-AC7C-F72C4472C069}">
-  <ds:schemaRefs>
-    <ds:schemaRef ds:uri="http://schemas.microsoft.com/sharepoint/v3/contenttype/forms"/>
-  </ds:schemaRefs>
-</ds:datastoreItem>
+<file path=customXml/item2.xml><?xml version="1.0" encoding="utf-8"?>
+<p:properties xmlns:p="http://schemas.microsoft.com/office/2006/metadata/properties" xmlns:xsi="http://www.w3.org/2001/XMLSchema-instance" xmlns:pc="http://schemas.microsoft.com/office/infopath/2007/PartnerControls">
+  <documentManagement/>
+</p:properties>
 </file>
 
-<file path=customXml/itemProps2.xml><?xml version="1.0" encoding="utf-8"?>
-<ds:datastoreItem xmlns:ds="http://schemas.openxmlformats.org/officeDocument/2006/customXml" ds:itemID="{810ED231-559E-4A17-944B-CAD081EC1DF3}">
-  <ds:schemaRefs>
-    <ds:schemaRef ds:uri="http://schemas.microsoft.com/office/2006/metadata/properties"/>
-    <ds:schemaRef ds:uri="http://schemas.microsoft.com/office/infopath/2007/PartnerControls"/>
-  </ds:schemaRefs>
-</ds:datastoreItem>
+<file path=customXml/item3.xml><?xml version="1.0" encoding="utf-8"?>
+<?mso-contentType ?>
+<FormTemplates xmlns="http://schemas.microsoft.com/sharepoint/v3/contenttype/forms">
+  <Display>DocumentLibraryForm</Display>
+  <Edit>DocumentLibraryForm</Edit>
+  <New>DocumentLibraryForm</New>
+</FormTemplates>
 </file>
 
-<file path=customXml/itemProps3.xml><?xml version="1.0" encoding="utf-8"?>
+<file path=customXml/itemProps1.xml><?xml version="1.0" encoding="utf-8"?>
 <ds:datastoreItem xmlns:ds="http://schemas.openxmlformats.org/officeDocument/2006/customXml" ds:itemID="{B6C5B2B0-7B84-4612-81DF-EC21418B0C0A}">
   <ds:schemaRefs>
     <ds:schemaRef ds:uri="http://schemas.microsoft.com/office/2006/metadata/contentType"/>
@@ -3890,4 +3873,21 @@
     <ds:schemaRef ds:uri="http://schemas.microsoft.com/internal/obd"/>
   </ds:schemaRefs>
 </ds:datastoreItem>
+</file>
+
+<file path=customXml/itemProps2.xml><?xml version="1.0" encoding="utf-8"?>
+<ds:datastoreItem xmlns:ds="http://schemas.openxmlformats.org/officeDocument/2006/customXml" ds:itemID="{810ED231-559E-4A17-944B-CAD081EC1DF3}">
+  <ds:schemaRefs>
+    <ds:schemaRef ds:uri="http://schemas.microsoft.com/office/2006/metadata/properties"/>
+    <ds:schemaRef ds:uri="http://schemas.microsoft.com/office/infopath/2007/PartnerControls"/>
+  </ds:schemaRefs>
+</ds:datastoreItem>
+</file>
+
+<file path=customXml/itemProps3.xml><?xml version="1.0" encoding="utf-8"?>
+<ds:datastoreItem xmlns:ds="http://schemas.openxmlformats.org/officeDocument/2006/customXml" ds:itemID="{91CE8BD8-73D5-4C02-AC7C-F72C4472C069}">
+  <ds:schemaRefs>
+    <ds:schemaRef ds:uri="http://schemas.microsoft.com/sharepoint/v3/contenttype/forms"/>
+  </ds:schemaRefs>
+</ds:datastoreItem>
 </file>
</xml_diff>